<commit_message>
Adição da coluna "Opções" na tabela de mensagens.
</commit_message>
<xml_diff>
--- a/docs/02-Analise-Projeto/02.1-Requisitos/02.1.1-Especificacoes-de-Caso-de-Uso/MSG_PT-BR.docx
+++ b/docs/02-Analise-Projeto/02.1-Requisitos/02.1.1-Especificacoes-de-Caso-de-Uso/MSG_PT-BR.docx
@@ -118,6 +118,27 @@
           <w:szCs w:val="60"/>
         </w:rPr>
         <w:t>Arquivo de Mensagens</w:t>
+      </w:r>
+    </w:p>
+    <w:p>
+      <w:pPr>
+        <w:pStyle w:val="SemEspaamento"/>
+        <w:jc w:val="right"/>
+        <w:rPr>
+          <w:i/>
+          <w:color w:val="548DD4" w:themeColor="text2" w:themeTint="99"/>
+          <w:sz w:val="60"/>
+          <w:szCs w:val="60"/>
+        </w:rPr>
+      </w:pPr>
+      <w:r>
+        <w:rPr>
+          <w:i/>
+          <w:color w:val="548DD4" w:themeColor="text2" w:themeTint="99"/>
+          <w:sz w:val="60"/>
+          <w:szCs w:val="60"/>
+        </w:rPr>
+        <w:t>Português - Brasil</w:t>
       </w:r>
     </w:p>
     <w:p>
@@ -327,6 +348,9 @@
               <w:pStyle w:val="SemEspaamento"/>
               <w:jc w:val="center"/>
             </w:pPr>
+            <w:r>
+              <w:t>15/06/2009</w:t>
+            </w:r>
           </w:p>
         </w:tc>
         <w:tc>
@@ -338,6 +362,9 @@
               <w:pStyle w:val="SemEspaamento"/>
               <w:jc w:val="center"/>
             </w:pPr>
+            <w:r>
+              <w:t>1.1</w:t>
+            </w:r>
           </w:p>
         </w:tc>
         <w:tc>
@@ -349,6 +376,9 @@
               <w:pStyle w:val="SemEspaamento"/>
               <w:jc w:val="center"/>
             </w:pPr>
+            <w:r>
+              <w:t>Adição da coluna “Opções”</w:t>
+            </w:r>
           </w:p>
         </w:tc>
         <w:tc>
@@ -360,6 +390,9 @@
               <w:pStyle w:val="SemEspaamento"/>
               <w:jc w:val="center"/>
             </w:pPr>
+            <w:r>
+              <w:t>João Gabriel Soares Esteves</w:t>
+            </w:r>
           </w:p>
         </w:tc>
       </w:tr>
@@ -536,7 +569,8 @@
       </w:tblPr>
       <w:tblGrid>
         <w:gridCol w:w="1101"/>
-        <w:gridCol w:w="7543"/>
+        <w:gridCol w:w="6520"/>
+        <w:gridCol w:w="1099"/>
       </w:tblGrid>
       <w:tr>
         <w:tc>
@@ -562,7 +596,7 @@
         </w:tc>
         <w:tc>
           <w:tcPr>
-            <w:tcW w:w="7543" w:type="dxa"/>
+            <w:tcW w:w="6520" w:type="dxa"/>
             <w:shd w:val="clear" w:color="auto" w:fill="D9D9D9" w:themeFill="background1" w:themeFillShade="D9"/>
           </w:tcPr>
           <w:p>
@@ -581,6 +615,27 @@
             </w:r>
           </w:p>
         </w:tc>
+        <w:tc>
+          <w:tcPr>
+            <w:tcW w:w="1099" w:type="dxa"/>
+            <w:shd w:val="clear" w:color="auto" w:fill="D9D9D9" w:themeFill="background1" w:themeFillShade="D9"/>
+          </w:tcPr>
+          <w:p>
+            <w:pPr>
+              <w:ind w:firstLine="0"/>
+              <w:jc w:val="center"/>
+              <w:rPr>
+                <w:b/>
+              </w:rPr>
+            </w:pPr>
+            <w:r>
+              <w:rPr>
+                <w:b/>
+              </w:rPr>
+              <w:t>OPÇÕES</w:t>
+            </w:r>
+          </w:p>
+        </w:tc>
       </w:tr>
       <w:tr>
         <w:tc>
@@ -598,7 +653,7 @@
         </w:tc>
         <w:tc>
           <w:tcPr>
-            <w:tcW w:w="7543" w:type="dxa"/>
+            <w:tcW w:w="6520" w:type="dxa"/>
           </w:tcPr>
           <w:p>
             <w:pPr>
@@ -607,6 +662,17 @@
             <w:r>
               <w:t>Campos preenchidos incorretamente</w:t>
             </w:r>
+          </w:p>
+        </w:tc>
+        <w:tc>
+          <w:tcPr>
+            <w:tcW w:w="1099" w:type="dxa"/>
+          </w:tcPr>
+          <w:p>
+            <w:pPr>
+              <w:ind w:firstLine="0"/>
+              <w:jc w:val="center"/>
+            </w:pPr>
           </w:p>
         </w:tc>
       </w:tr>
@@ -626,7 +692,7 @@
         </w:tc>
         <w:tc>
           <w:tcPr>
-            <w:tcW w:w="7543" w:type="dxa"/>
+            <w:tcW w:w="6520" w:type="dxa"/>
           </w:tcPr>
           <w:p>
             <w:pPr>
@@ -635,6 +701,17 @@
             <w:r>
               <w:t>Ocorreu um erro no acesso ao banco de dados. Por favor, aguarde um instante.</w:t>
             </w:r>
+          </w:p>
+        </w:tc>
+        <w:tc>
+          <w:tcPr>
+            <w:tcW w:w="1099" w:type="dxa"/>
+          </w:tcPr>
+          <w:p>
+            <w:pPr>
+              <w:ind w:firstLine="0"/>
+              <w:jc w:val="center"/>
+            </w:pPr>
           </w:p>
         </w:tc>
       </w:tr>
@@ -654,14 +731,28 @@
         </w:tc>
         <w:tc>
           <w:tcPr>
-            <w:tcW w:w="7543" w:type="dxa"/>
+            <w:tcW w:w="6520" w:type="dxa"/>
           </w:tcPr>
           <w:p>
             <w:pPr>
               <w:ind w:firstLine="0"/>
             </w:pPr>
             <w:r>
-              <w:t>Deseja realmente cancelar? (Sim/Não)</w:t>
+              <w:t>Deseja realmente cancelar?</w:t>
+            </w:r>
+          </w:p>
+        </w:tc>
+        <w:tc>
+          <w:tcPr>
+            <w:tcW w:w="1099" w:type="dxa"/>
+          </w:tcPr>
+          <w:p>
+            <w:pPr>
+              <w:ind w:firstLine="0"/>
+              <w:jc w:val="center"/>
+            </w:pPr>
+            <w:r>
+              <w:t>Sim/Não</w:t>
             </w:r>
           </w:p>
         </w:tc>
@@ -682,14 +773,28 @@
         </w:tc>
         <w:tc>
           <w:tcPr>
-            <w:tcW w:w="7543" w:type="dxa"/>
+            <w:tcW w:w="6520" w:type="dxa"/>
           </w:tcPr>
           <w:p>
             <w:pPr>
               <w:ind w:firstLine="0"/>
             </w:pPr>
             <w:r>
-              <w:t>Deseja exportar este arquivo? (Sim/Não)</w:t>
+              <w:t>Deseja exportar este arquivo?</w:t>
+            </w:r>
+          </w:p>
+        </w:tc>
+        <w:tc>
+          <w:tcPr>
+            <w:tcW w:w="1099" w:type="dxa"/>
+          </w:tcPr>
+          <w:p>
+            <w:pPr>
+              <w:ind w:firstLine="0"/>
+              <w:jc w:val="center"/>
+            </w:pPr>
+            <w:r>
+              <w:t>Sim/Não</w:t>
             </w:r>
           </w:p>
         </w:tc>
@@ -710,7 +815,7 @@
         </w:tc>
         <w:tc>
           <w:tcPr>
-            <w:tcW w:w="7543" w:type="dxa"/>
+            <w:tcW w:w="6520" w:type="dxa"/>
           </w:tcPr>
           <w:p>
             <w:pPr>
@@ -719,6 +824,17 @@
             <w:r>
               <w:t>Problemas ao gerar o arquivo. Por favor, tente novamente.</w:t>
             </w:r>
+          </w:p>
+        </w:tc>
+        <w:tc>
+          <w:tcPr>
+            <w:tcW w:w="1099" w:type="dxa"/>
+          </w:tcPr>
+          <w:p>
+            <w:pPr>
+              <w:ind w:firstLine="0"/>
+              <w:jc w:val="center"/>
+            </w:pPr>
           </w:p>
         </w:tc>
       </w:tr>
@@ -738,18 +854,26 @@
         </w:tc>
         <w:tc>
           <w:tcPr>
-            <w:tcW w:w="7543" w:type="dxa"/>
+            <w:tcW w:w="6520" w:type="dxa"/>
           </w:tcPr>
           <w:p>
             <w:pPr>
               <w:ind w:firstLine="0"/>
             </w:pPr>
             <w:r>
-              <w:t>A tentativa de disponibilizar o arquivo para</w:t>
-            </w:r>
-            <w:r>
-              <w:t xml:space="preserve"> download falhou. Verifique as configurações do seu browser e tente novamente.</w:t>
-            </w:r>
+              <w:t>A tentativa de disponibilizar o arquivo para download falhou. Verifique as configurações do seu browser e tente novamente.</w:t>
+            </w:r>
+          </w:p>
+        </w:tc>
+        <w:tc>
+          <w:tcPr>
+            <w:tcW w:w="1099" w:type="dxa"/>
+          </w:tcPr>
+          <w:p>
+            <w:pPr>
+              <w:ind w:firstLine="0"/>
+              <w:jc w:val="center"/>
+            </w:pPr>
           </w:p>
         </w:tc>
       </w:tr>
@@ -769,14 +893,28 @@
         </w:tc>
         <w:tc>
           <w:tcPr>
-            <w:tcW w:w="7543" w:type="dxa"/>
+            <w:tcW w:w="6520" w:type="dxa"/>
           </w:tcPr>
           <w:p>
             <w:pPr>
               <w:ind w:firstLine="0"/>
             </w:pPr>
             <w:r>
-              <w:t>Deseja gerar o script deste arquivo? (Sim/Não)</w:t>
+              <w:t>Deseja gerar o script deste arquivo?</w:t>
+            </w:r>
+          </w:p>
+        </w:tc>
+        <w:tc>
+          <w:tcPr>
+            <w:tcW w:w="1099" w:type="dxa"/>
+          </w:tcPr>
+          <w:p>
+            <w:pPr>
+              <w:ind w:firstLine="0"/>
+              <w:jc w:val="center"/>
+            </w:pPr>
+            <w:r>
+              <w:t>Sim/Não</w:t>
             </w:r>
           </w:p>
         </w:tc>
@@ -2323,7 +2461,7 @@
 </file>
 
 <file path=customXml/itemProps1.xml><?xml version="1.0" encoding="utf-8"?>
-<ds:datastoreItem xmlns:ds="http://schemas.openxmlformats.org/officeDocument/2006/customXml" ds:itemID="{CC86A280-C3B7-481F-BD98-677C26546C5E}">
+<ds:datastoreItem xmlns:ds="http://schemas.openxmlformats.org/officeDocument/2006/customXml" ds:itemID="{80ED74E2-DA5A-475A-98B1-3579E45D22E9}">
   <ds:schemaRefs>
     <ds:schemaRef ds:uri="http://schemas.openxmlformats.org/officeDocument/2006/bibliography"/>
   </ds:schemaRefs>

</xml_diff>